<commit_message>
tilføjede flere billeder med tekst
</commit_message>
<xml_diff>
--- a/Cisco C# telnet projekt.docx
+++ b/Cisco C# telnet projekt.docx
@@ -157,7 +157,6 @@
           <w:lang w:eastAsia="da-DK"/>
         </w:rPr>
       </w:pPr>
-      <w:bookmarkStart w:id="0" w:name="_GoBack"/>
       <w:r>
         <w:rPr>
           <w:rFonts w:ascii="Times New Roman" w:hAnsi="Times New Roman" w:cs="Times New Roman"/>
@@ -206,48 +205,323 @@
           </wp:inline>
         </w:drawing>
       </w:r>
+    </w:p>
+    <w:p>
+      <w:pPr>
+        <w:rPr>
+          <w:rFonts w:ascii="Times New Roman" w:hAnsi="Times New Roman" w:cs="Times New Roman"/>
+          <w:lang w:eastAsia="da-DK"/>
+        </w:rPr>
+      </w:pPr>
+      <w:r>
+        <w:rPr>
+          <w:rFonts w:ascii="Times New Roman" w:hAnsi="Times New Roman" w:cs="Times New Roman"/>
+          <w:lang w:eastAsia="da-DK"/>
+        </w:rPr>
+        <w:t xml:space="preserve">Her på billedet kan vi se </w:t>
+      </w:r>
+      <w:r>
+        <w:rPr>
+          <w:rFonts w:ascii="Times New Roman" w:hAnsi="Times New Roman" w:cs="Times New Roman"/>
+          <w:lang w:eastAsia="da-DK"/>
+        </w:rPr>
+        <w:t>hvilke ip</w:t>
+      </w:r>
+      <w:r>
+        <w:rPr>
+          <w:rFonts w:ascii="Times New Roman" w:hAnsi="Times New Roman" w:cs="Times New Roman"/>
+          <w:lang w:eastAsia="da-DK"/>
+        </w:rPr>
+        <w:t>’</w:t>
+      </w:r>
+      <w:r>
+        <w:rPr>
+          <w:rFonts w:ascii="Times New Roman" w:hAnsi="Times New Roman" w:cs="Times New Roman"/>
+          <w:lang w:eastAsia="da-DK"/>
+        </w:rPr>
+        <w:t>er de forskellige devices har og</w:t>
+      </w:r>
+      <w:r>
+        <w:rPr>
+          <w:rFonts w:ascii="Times New Roman" w:hAnsi="Times New Roman" w:cs="Times New Roman"/>
+          <w:lang w:eastAsia="da-DK"/>
+        </w:rPr>
+        <w:t xml:space="preserve"> hvilket vlan som vi har brugt.</w:t>
+      </w:r>
+    </w:p>
+    <w:p>
+      <w:pPr>
+        <w:rPr>
+          <w:rFonts w:ascii="Times New Roman" w:hAnsi="Times New Roman" w:cs="Times New Roman"/>
+          <w:lang w:eastAsia="da-DK"/>
+        </w:rPr>
+      </w:pPr>
+    </w:p>
+    <w:p>
+      <w:pPr>
+        <w:pStyle w:val="Overskrift2"/>
+        <w:rPr>
+          <w:lang w:eastAsia="da-DK"/>
+        </w:rPr>
+      </w:pPr>
+      <w:r>
+        <w:rPr>
+          <w:noProof/>
+          <w:lang w:eastAsia="da-DK"/>
+        </w:rPr>
+        <w:lastRenderedPageBreak/>
+        <w:drawing>
+          <wp:inline distT="0" distB="0" distL="0" distR="0" wp14:anchorId="070506C8" wp14:editId="010FC0D0">
+            <wp:extent cx="4159464" cy="4095961"/>
+            <wp:effectExtent l="0" t="0" r="0" b="0"/>
+            <wp:docPr id="3" name="Billede 3"/>
+            <wp:cNvGraphicFramePr>
+              <a:graphicFrameLocks xmlns:a="http://schemas.openxmlformats.org/drawingml/2006/main" noChangeAspect="1"/>
+            </wp:cNvGraphicFramePr>
+            <a:graphic xmlns:a="http://schemas.openxmlformats.org/drawingml/2006/main">
+              <a:graphicData uri="http://schemas.openxmlformats.org/drawingml/2006/picture">
+                <pic:pic xmlns:pic="http://schemas.openxmlformats.org/drawingml/2006/picture">
+                  <pic:nvPicPr>
+                    <pic:cNvPr id="3" name="funtion kode.PNG"/>
+                    <pic:cNvPicPr/>
+                  </pic:nvPicPr>
+                  <pic:blipFill>
+                    <a:blip r:embed="rId8">
+                      <a:extLst>
+                        <a:ext uri="{28A0092B-C50C-407E-A947-70E740481C1C}">
+                          <a14:useLocalDpi xmlns:a14="http://schemas.microsoft.com/office/drawing/2010/main" val="0"/>
+                        </a:ext>
+                      </a:extLst>
+                    </a:blip>
+                    <a:stretch>
+                      <a:fillRect/>
+                    </a:stretch>
+                  </pic:blipFill>
+                  <pic:spPr>
+                    <a:xfrm>
+                      <a:off x="0" y="0"/>
+                      <a:ext cx="4159464" cy="4095961"/>
+                    </a:xfrm>
+                    <a:prstGeom prst="rect">
+                      <a:avLst/>
+                    </a:prstGeom>
+                  </pic:spPr>
+                </pic:pic>
+              </a:graphicData>
+            </a:graphic>
+          </wp:inline>
+        </w:drawing>
+      </w:r>
+    </w:p>
+    <w:p>
+      <w:pPr>
+        <w:rPr>
+          <w:lang w:eastAsia="da-DK"/>
+        </w:rPr>
+      </w:pPr>
+    </w:p>
+    <w:p>
+      <w:pPr>
+        <w:rPr>
+          <w:lang w:eastAsia="da-DK"/>
+        </w:rPr>
+      </w:pPr>
+      <w:r>
+        <w:rPr>
+          <w:lang w:eastAsia="da-DK"/>
+        </w:rPr>
+        <w:t>På billedet her kan vi se de funktioner vi valgt at bruge i vores projekt.</w:t>
+      </w:r>
+    </w:p>
+    <w:p>
+      <w:pPr>
+        <w:rPr>
+          <w:lang w:eastAsia="da-DK"/>
+        </w:rPr>
+      </w:pPr>
+    </w:p>
+    <w:p>
+      <w:pPr>
+        <w:rPr>
+          <w:lang w:eastAsia="da-DK"/>
+        </w:rPr>
+      </w:pPr>
+      <w:r>
+        <w:rPr>
+          <w:noProof/>
+          <w:lang w:eastAsia="da-DK"/>
+        </w:rPr>
+        <w:drawing>
+          <wp:inline distT="0" distB="0" distL="0" distR="0" wp14:anchorId="4092A0CB" wp14:editId="4723FE7B">
+            <wp:extent cx="3454578" cy="1346269"/>
+            <wp:effectExtent l="0" t="0" r="0" b="6350"/>
+            <wp:docPr id="4" name="Billede 4"/>
+            <wp:cNvGraphicFramePr>
+              <a:graphicFrameLocks xmlns:a="http://schemas.openxmlformats.org/drawingml/2006/main" noChangeAspect="1"/>
+            </wp:cNvGraphicFramePr>
+            <a:graphic xmlns:a="http://schemas.openxmlformats.org/drawingml/2006/main">
+              <a:graphicData uri="http://schemas.openxmlformats.org/drawingml/2006/picture">
+                <pic:pic xmlns:pic="http://schemas.openxmlformats.org/drawingml/2006/picture">
+                  <pic:nvPicPr>
+                    <pic:cNvPr id="4" name="try catch.PNG"/>
+                    <pic:cNvPicPr/>
+                  </pic:nvPicPr>
+                  <pic:blipFill>
+                    <a:blip r:embed="rId9">
+                      <a:extLst>
+                        <a:ext uri="{28A0092B-C50C-407E-A947-70E740481C1C}">
+                          <a14:useLocalDpi xmlns:a14="http://schemas.microsoft.com/office/drawing/2010/main" val="0"/>
+                        </a:ext>
+                      </a:extLst>
+                    </a:blip>
+                    <a:stretch>
+                      <a:fillRect/>
+                    </a:stretch>
+                  </pic:blipFill>
+                  <pic:spPr>
+                    <a:xfrm>
+                      <a:off x="0" y="0"/>
+                      <a:ext cx="3454578" cy="1346269"/>
+                    </a:xfrm>
+                    <a:prstGeom prst="rect">
+                      <a:avLst/>
+                    </a:prstGeom>
+                  </pic:spPr>
+                </pic:pic>
+              </a:graphicData>
+            </a:graphic>
+          </wp:inline>
+        </w:drawing>
+      </w:r>
+    </w:p>
+    <w:p>
+      <w:pPr>
+        <w:rPr>
+          <w:lang w:eastAsia="da-DK"/>
+        </w:rPr>
+      </w:pPr>
+      <w:r>
+        <w:rPr>
+          <w:lang w:eastAsia="da-DK"/>
+        </w:rPr>
+        <w:t xml:space="preserve">På billedet her kan vi se de </w:t>
+      </w:r>
+      <w:proofErr w:type="spellStart"/>
+      <w:r>
+        <w:rPr>
+          <w:lang w:eastAsia="da-DK"/>
+        </w:rPr>
+        <w:t>try</w:t>
+      </w:r>
+      <w:proofErr w:type="spellEnd"/>
+      <w:r>
+        <w:rPr>
+          <w:lang w:eastAsia="da-DK"/>
+        </w:rPr>
+        <w:t xml:space="preserve"> </w:t>
+      </w:r>
+      <w:proofErr w:type="spellStart"/>
+      <w:r>
+        <w:rPr>
+          <w:lang w:eastAsia="da-DK"/>
+        </w:rPr>
+        <w:t>catch</w:t>
+      </w:r>
+      <w:proofErr w:type="spellEnd"/>
+      <w:r>
+        <w:rPr>
+          <w:lang w:eastAsia="da-DK"/>
+        </w:rPr>
+        <w:t xml:space="preserve"> vi har brugt.</w:t>
+      </w:r>
+    </w:p>
+    <w:p>
+      <w:pPr>
+        <w:rPr>
+          <w:lang w:eastAsia="da-DK"/>
+        </w:rPr>
+      </w:pPr>
+      <w:r>
+        <w:rPr>
+          <w:noProof/>
+          <w:lang w:eastAsia="da-DK"/>
+        </w:rPr>
+        <w:lastRenderedPageBreak/>
+        <w:drawing>
+          <wp:inline distT="0" distB="0" distL="0" distR="0" wp14:anchorId="38D914AB" wp14:editId="019C8576">
+            <wp:extent cx="3765744" cy="4375375"/>
+            <wp:effectExtent l="0" t="0" r="6350" b="6350"/>
+            <wp:docPr id="5" name="Billede 5"/>
+            <wp:cNvGraphicFramePr>
+              <a:graphicFrameLocks xmlns:a="http://schemas.openxmlformats.org/drawingml/2006/main" noChangeAspect="1"/>
+            </wp:cNvGraphicFramePr>
+            <a:graphic xmlns:a="http://schemas.openxmlformats.org/drawingml/2006/main">
+              <a:graphicData uri="http://schemas.openxmlformats.org/drawingml/2006/picture">
+                <pic:pic xmlns:pic="http://schemas.openxmlformats.org/drawingml/2006/picture">
+                  <pic:nvPicPr>
+                    <pic:cNvPr id="5" name="if elseif statment.PNG"/>
+                    <pic:cNvPicPr/>
+                  </pic:nvPicPr>
+                  <pic:blipFill>
+                    <a:blip r:embed="rId10">
+                      <a:extLst>
+                        <a:ext uri="{28A0092B-C50C-407E-A947-70E740481C1C}">
+                          <a14:useLocalDpi xmlns:a14="http://schemas.microsoft.com/office/drawing/2010/main" val="0"/>
+                        </a:ext>
+                      </a:extLst>
+                    </a:blip>
+                    <a:stretch>
+                      <a:fillRect/>
+                    </a:stretch>
+                  </pic:blipFill>
+                  <pic:spPr>
+                    <a:xfrm>
+                      <a:off x="0" y="0"/>
+                      <a:ext cx="3765744" cy="4375375"/>
+                    </a:xfrm>
+                    <a:prstGeom prst="rect">
+                      <a:avLst/>
+                    </a:prstGeom>
+                  </pic:spPr>
+                </pic:pic>
+              </a:graphicData>
+            </a:graphic>
+          </wp:inline>
+        </w:drawing>
+      </w:r>
+      <w:bookmarkStart w:id="0" w:name="_GoBack"/>
       <w:bookmarkEnd w:id="0"/>
     </w:p>
     <w:p>
       <w:pPr>
         <w:rPr>
-          <w:rFonts w:ascii="Times New Roman" w:hAnsi="Times New Roman" w:cs="Times New Roman"/>
-          <w:lang w:eastAsia="da-DK"/>
-        </w:rPr>
-      </w:pPr>
-      <w:r>
-        <w:rPr>
-          <w:rFonts w:ascii="Times New Roman" w:hAnsi="Times New Roman" w:cs="Times New Roman"/>
-          <w:lang w:eastAsia="da-DK"/>
-        </w:rPr>
-        <w:t xml:space="preserve">Her på billedet kan vi se </w:t>
-      </w:r>
-      <w:r>
-        <w:rPr>
-          <w:rFonts w:ascii="Times New Roman" w:hAnsi="Times New Roman" w:cs="Times New Roman"/>
-          <w:lang w:eastAsia="da-DK"/>
-        </w:rPr>
-        <w:t>hvilke ip</w:t>
-      </w:r>
-      <w:r>
-        <w:rPr>
-          <w:rFonts w:ascii="Times New Roman" w:hAnsi="Times New Roman" w:cs="Times New Roman"/>
-          <w:lang w:eastAsia="da-DK"/>
-        </w:rPr>
-        <w:t>’</w:t>
-      </w:r>
-      <w:r>
-        <w:rPr>
-          <w:rFonts w:ascii="Times New Roman" w:hAnsi="Times New Roman" w:cs="Times New Roman"/>
-          <w:lang w:eastAsia="da-DK"/>
-        </w:rPr>
-        <w:t xml:space="preserve">er de forskellige devices har og hvilket vlan som vi har brugt. </w:t>
-      </w:r>
-    </w:p>
-    <w:p>
-      <w:pPr>
-        <w:rPr>
-          <w:rFonts w:ascii="Times New Roman" w:hAnsi="Times New Roman" w:cs="Times New Roman"/>
+          <w:lang w:eastAsia="da-DK"/>
+        </w:rPr>
+      </w:pPr>
+      <w:r>
+        <w:rPr>
+          <w:lang w:eastAsia="da-DK"/>
+        </w:rPr>
+        <w:t xml:space="preserve">På billedet her er vores </w:t>
+      </w:r>
+      <w:proofErr w:type="spellStart"/>
+      <w:r>
+        <w:rPr>
+          <w:lang w:eastAsia="da-DK"/>
+        </w:rPr>
+        <w:t>if</w:t>
+      </w:r>
+      <w:proofErr w:type="spellEnd"/>
+      <w:r>
+        <w:rPr>
+          <w:lang w:eastAsia="da-DK"/>
+        </w:rPr>
+        <w:t xml:space="preserve"> statements. </w:t>
+      </w:r>
+    </w:p>
+    <w:p>
+      <w:pPr>
+        <w:rPr>
           <w:lang w:eastAsia="da-DK"/>
         </w:rPr>
       </w:pPr>
@@ -259,28 +533,6 @@
           <w:lang w:eastAsia="da-DK"/>
         </w:rPr>
       </w:pPr>
-    </w:p>
-    <w:p>
-      <w:pPr>
-        <w:rPr>
-          <w:lang w:eastAsia="da-DK"/>
-        </w:rPr>
-      </w:pPr>
-    </w:p>
-    <w:p>
-      <w:pPr>
-        <w:rPr>
-          <w:lang w:eastAsia="da-DK"/>
-        </w:rPr>
-      </w:pPr>
-    </w:p>
-    <w:p>
-      <w:pPr>
-        <w:pStyle w:val="Overskrift2"/>
-        <w:rPr>
-          <w:lang w:eastAsia="da-DK"/>
-        </w:rPr>
-      </w:pPr>
       <w:r>
         <w:rPr>
           <w:lang w:eastAsia="da-DK"/>
@@ -296,7 +548,7 @@
       </w:pPr>
     </w:p>
     <w:sectPr>
-      <w:headerReference w:type="default" r:id="rId8"/>
+      <w:headerReference w:type="default" r:id="rId11"/>
       <w:pgSz w:w="11906" w:h="16838"/>
       <w:pgMar w:top="1701" w:right="1134" w:bottom="1701" w:left="1134" w:header="708" w:footer="708" w:gutter="0"/>
       <w:cols w:space="708"/>
@@ -1260,7 +1512,7 @@
 </file>
 
 <file path=customXml/itemProps1.xml><?xml version="1.0" encoding="utf-8"?>
-<ds:datastoreItem xmlns:ds="http://schemas.openxmlformats.org/officeDocument/2006/customXml" ds:itemID="{4A6950F8-5A46-475A-90FB-72E31B5EAC1E}">
+<ds:datastoreItem xmlns:ds="http://schemas.openxmlformats.org/officeDocument/2006/customXml" ds:itemID="{8273D359-1D5C-4595-8CB6-5C98D761C375}">
   <ds:schemaRefs>
     <ds:schemaRef ds:uri="http://schemas.openxmlformats.org/officeDocument/2006/bibliography"/>
   </ds:schemaRefs>

</xml_diff>

<commit_message>
mere tekst til billeder
</commit_message>
<xml_diff>
--- a/Cisco C# telnet projekt.docx
+++ b/Cisco C# telnet projekt.docx
@@ -339,6 +339,110 @@
           <w:lang w:eastAsia="da-DK"/>
         </w:rPr>
       </w:pPr>
+      <w:r>
+        <w:rPr>
+          <w:lang w:eastAsia="da-DK"/>
+        </w:rPr>
+        <w:t xml:space="preserve">Først kalder vi vores class og giver den et navn, derefter laver vi en list som skal indeholde en </w:t>
+      </w:r>
+      <w:proofErr w:type="spellStart"/>
+      <w:r>
+        <w:rPr>
+          <w:lang w:eastAsia="da-DK"/>
+        </w:rPr>
+        <w:t>string</w:t>
+      </w:r>
+      <w:proofErr w:type="spellEnd"/>
+      <w:r>
+        <w:rPr>
+          <w:lang w:eastAsia="da-DK"/>
+        </w:rPr>
+        <w:t>(tekst),</w:t>
+      </w:r>
+      <w:r>
+        <w:rPr>
+          <w:lang w:eastAsia="da-DK"/>
+        </w:rPr>
+        <w:br/>
+        <w:t xml:space="preserve">så laver vi en </w:t>
+      </w:r>
+      <w:proofErr w:type="spellStart"/>
+      <w:r>
+        <w:rPr>
+          <w:lang w:eastAsia="da-DK"/>
+        </w:rPr>
+        <w:t>int</w:t>
+      </w:r>
+      <w:proofErr w:type="spellEnd"/>
+      <w:r>
+        <w:rPr>
+          <w:lang w:eastAsia="da-DK"/>
+        </w:rPr>
+        <w:t>(tal), kalder vores class og giver den nogen paramenter,</w:t>
+      </w:r>
+      <w:r>
+        <w:rPr>
+          <w:lang w:eastAsia="da-DK"/>
+        </w:rPr>
+        <w:br/>
+        <w:t xml:space="preserve">give vores kode til at logge ind og til at komme ind i </w:t>
+      </w:r>
+      <w:proofErr w:type="spellStart"/>
+      <w:r>
+        <w:rPr>
+          <w:lang w:eastAsia="da-DK"/>
+        </w:rPr>
+        <w:t>enable</w:t>
+      </w:r>
+      <w:proofErr w:type="spellEnd"/>
+      <w:r>
+        <w:rPr>
+          <w:lang w:eastAsia="da-DK"/>
+        </w:rPr>
+        <w:t xml:space="preserve">, så lave vi nogen </w:t>
+      </w:r>
+      <w:proofErr w:type="spellStart"/>
+      <w:r>
+        <w:rPr>
+          <w:lang w:eastAsia="da-DK"/>
+        </w:rPr>
+        <w:t>commands</w:t>
+      </w:r>
+      <w:proofErr w:type="spellEnd"/>
+      <w:r>
+        <w:rPr>
+          <w:lang w:eastAsia="da-DK"/>
+        </w:rPr>
+        <w:t>,</w:t>
+      </w:r>
+      <w:r>
+        <w:rPr>
+          <w:lang w:eastAsia="da-DK"/>
+        </w:rPr>
+        <w:br/>
+        <w:t xml:space="preserve">til sidst lave vi et loop som viser alle de linjer som er vi vores startup </w:t>
+      </w:r>
+      <w:proofErr w:type="spellStart"/>
+      <w:r>
+        <w:rPr>
+          <w:lang w:eastAsia="da-DK"/>
+        </w:rPr>
+        <w:t>config</w:t>
+      </w:r>
+      <w:proofErr w:type="spellEnd"/>
+      <w:r>
+        <w:rPr>
+          <w:lang w:eastAsia="da-DK"/>
+        </w:rPr>
+        <w:t xml:space="preserve">.  </w:t>
+      </w:r>
+    </w:p>
+    <w:p>
+      <w:pPr>
+        <w:rPr>
+          <w:lang w:eastAsia="da-DK"/>
+        </w:rPr>
+      </w:pPr>
     </w:p>
     <w:p>
       <w:pPr>
@@ -433,6 +537,27 @@
           <w:lang w:eastAsia="da-DK"/>
         </w:rPr>
         <w:t xml:space="preserve"> vi har brugt.</w:t>
+      </w:r>
+      <w:r>
+        <w:rPr>
+          <w:lang w:eastAsia="da-DK"/>
+        </w:rPr>
+        <w:br/>
+        <w:t xml:space="preserve">Tjekker om det du skrive er i </w:t>
+      </w:r>
+      <w:proofErr w:type="gramStart"/>
+      <w:r>
+        <w:rPr>
+          <w:lang w:eastAsia="da-DK"/>
+        </w:rPr>
+        <w:t>den rigtige format</w:t>
+      </w:r>
+      <w:proofErr w:type="gramEnd"/>
+      <w:r>
+        <w:rPr>
+          <w:lang w:eastAsia="da-DK"/>
+        </w:rPr>
+        <w:t>.</w:t>
       </w:r>
     </w:p>
     <w:p>
@@ -489,35 +614,96 @@
           </wp:inline>
         </w:drawing>
       </w:r>
+    </w:p>
+    <w:p>
+      <w:pPr>
+        <w:rPr>
+          <w:lang w:eastAsia="da-DK"/>
+        </w:rPr>
+      </w:pPr>
+      <w:r>
+        <w:rPr>
+          <w:lang w:eastAsia="da-DK"/>
+        </w:rPr>
+        <w:t>På bille</w:t>
+      </w:r>
+      <w:r>
+        <w:rPr>
+          <w:lang w:eastAsia="da-DK"/>
+        </w:rPr>
+        <w:t xml:space="preserve">det her er vores </w:t>
+      </w:r>
+      <w:proofErr w:type="spellStart"/>
+      <w:r>
+        <w:rPr>
+          <w:lang w:eastAsia="da-DK"/>
+        </w:rPr>
+        <w:t>if</w:t>
+      </w:r>
+      <w:proofErr w:type="spellEnd"/>
+      <w:r>
+        <w:rPr>
+          <w:lang w:eastAsia="da-DK"/>
+        </w:rPr>
+        <w:t xml:space="preserve"> statements.</w:t>
+      </w:r>
+    </w:p>
+    <w:p>
+      <w:pPr>
+        <w:rPr>
+          <w:lang w:eastAsia="da-DK"/>
+        </w:rPr>
+      </w:pPr>
+      <w:r>
+        <w:rPr>
+          <w:lang w:eastAsia="da-DK"/>
+        </w:rPr>
+        <w:t>Her ser du hvad der sker ved de forskellige funktioner. F.eks. hvis du t</w:t>
+      </w:r>
+      <w:r>
+        <w:rPr>
+          <w:lang w:eastAsia="da-DK"/>
+        </w:rPr>
+        <w:t>r</w:t>
+      </w:r>
+      <w:r>
+        <w:rPr>
+          <w:lang w:eastAsia="da-DK"/>
+        </w:rPr>
+        <w:t>ykker 1</w:t>
+      </w:r>
+      <w:r>
+        <w:rPr>
+          <w:lang w:eastAsia="da-DK"/>
+        </w:rPr>
+        <w:t>(som er lig med r1)</w:t>
+      </w:r>
+      <w:r>
+        <w:rPr>
+          <w:lang w:eastAsia="da-DK"/>
+        </w:rPr>
+        <w:t xml:space="preserve"> vil den gå i gang med vores Router konfiguration, og der efter vil der komme en linje med en tekst hvor du kan tykke en knap af eget valg for at exit router funktionen eller hvis du trykker 2</w:t>
+      </w:r>
+      <w:r>
+        <w:rPr>
+          <w:lang w:eastAsia="da-DK"/>
+        </w:rPr>
+        <w:t>(som lig med sw1)</w:t>
+      </w:r>
+      <w:r>
+        <w:rPr>
+          <w:lang w:eastAsia="da-DK"/>
+        </w:rPr>
+        <w:t xml:space="preserve"> så vil den gå videre med vores switch konfiguration hvor du så efter den er færdig igen kan trykke på en kap efter eget valg for at exit.</w:t>
+      </w:r>
+      <w:r>
+        <w:rPr>
+          <w:lang w:eastAsia="da-DK"/>
+        </w:rPr>
+        <w:t xml:space="preserve"> Hvis du så trykker 3(som er lig med begge funktioner) vil den først gå i gang med vores router funktion, derefter skriver den så ”så går vi videre med SW1” hvor du så skal trykke på en knap efter eget valg for at gå videre med vores switch konfiguration, hvor du så igen skal trykke på en knap efter eget valg for at exit.</w:t>
+      </w:r>
       <w:bookmarkStart w:id="0" w:name="_GoBack"/>
       <w:bookmarkEnd w:id="0"/>
-    </w:p>
-    <w:p>
-      <w:pPr>
-        <w:rPr>
-          <w:lang w:eastAsia="da-DK"/>
-        </w:rPr>
-      </w:pPr>
-      <w:r>
-        <w:rPr>
-          <w:lang w:eastAsia="da-DK"/>
-        </w:rPr>
-        <w:t xml:space="preserve">På billedet her er vores </w:t>
-      </w:r>
-      <w:proofErr w:type="spellStart"/>
-      <w:r>
-        <w:rPr>
-          <w:lang w:eastAsia="da-DK"/>
-        </w:rPr>
-        <w:t>if</w:t>
-      </w:r>
-      <w:proofErr w:type="spellEnd"/>
-      <w:r>
-        <w:rPr>
-          <w:lang w:eastAsia="da-DK"/>
-        </w:rPr>
-        <w:t xml:space="preserve"> statements. </w:t>
-      </w:r>
     </w:p>
     <w:p>
       <w:pPr>
@@ -1512,7 +1698,7 @@
 </file>
 
 <file path=customXml/itemProps1.xml><?xml version="1.0" encoding="utf-8"?>
-<ds:datastoreItem xmlns:ds="http://schemas.openxmlformats.org/officeDocument/2006/customXml" ds:itemID="{8273D359-1D5C-4595-8CB6-5C98D761C375}">
+<ds:datastoreItem xmlns:ds="http://schemas.openxmlformats.org/officeDocument/2006/customXml" ds:itemID="{BE453BCC-61CA-4B04-A7B2-830A030FBD3B}">
   <ds:schemaRefs>
     <ds:schemaRef ds:uri="http://schemas.openxmlformats.org/officeDocument/2006/bibliography"/>
   </ds:schemaRefs>

</xml_diff>